<commit_message>
mudanças no artigo (faltam 8 páginas  e 3 dias para a entrega)
</commit_message>
<xml_diff>
--- a/3INFO/Artigos/tcc.docx
+++ b/3INFO/Artigos/tcc.docx
@@ -706,11 +706,9 @@
         <w:br w:type="page"/>
       </w:r>
     </w:p>
-    <w:bookmarkStart w:id="0" w:name="_Toc112014396" w:displacedByCustomXml="next"/>
     <w:sdt>
       <w:sdtPr>
         <w:rPr>
-          <w:rFonts w:cs="Arial"/>
           <w:lang w:eastAsia="en-US"/>
         </w:rPr>
         <w:id w:val="-854497197"/>
@@ -721,23 +719,20 @@
       </w:sdtPr>
       <w:sdtEndPr>
         <w:rPr>
-          <w:b w:val="0"/>
-          <w:szCs w:val="24"/>
           <w:lang w:eastAsia="pt-BR"/>
         </w:rPr>
       </w:sdtEndPr>
       <w:sdtContent>
         <w:p>
           <w:pPr>
-            <w:pStyle w:val="Ttulo1"/>
+            <w:jc w:val="center"/>
           </w:pPr>
           <w:r>
             <w:rPr>
               <w:lang w:eastAsia="en-US"/>
             </w:rPr>
-            <w:t>SUMÁRIO</w:t>
+            <w:t>Sumário</w:t>
           </w:r>
-          <w:bookmarkEnd w:id="0"/>
         </w:p>
         <w:p>
           <w:pPr>
@@ -746,6 +741,7 @@
               <w:tab w:val="left" w:pos="1100"/>
               <w:tab w:val="right" w:leader="dot" w:pos="9061"/>
             </w:tabs>
+            <w:jc w:val="left"/>
             <w:rPr>
               <w:rFonts w:asciiTheme="minorHAnsi" w:eastAsiaTheme="minorEastAsia" w:hAnsiTheme="minorHAnsi" w:cstheme="minorBidi"/>
               <w:noProof/>
@@ -762,7 +758,7 @@
           <w:r>
             <w:fldChar w:fldCharType="separate"/>
           </w:r>
-          <w:hyperlink w:anchor="_Toc112014396" w:history="1">
+          <w:hyperlink w:anchor="_Toc112632994" w:history="1">
             <w:r>
               <w:rPr>
                 <w:rStyle w:val="Hyperlink"/>
@@ -783,9 +779,8 @@
               <w:rPr>
                 <w:rStyle w:val="Hyperlink"/>
                 <w:noProof/>
-                <w:lang w:eastAsia="en-US"/>
-              </w:rPr>
-              <w:t>SUMÁRIO</w:t>
+              </w:rPr>
+              <w:t>INTRODUÇÃO</w:t>
             </w:r>
             <w:r>
               <w:rPr>
@@ -806,7 +801,7 @@
                 <w:noProof/>
                 <w:webHidden/>
               </w:rPr>
-              <w:instrText xml:space="preserve"> PAGEREF _Toc112014396 \h </w:instrText>
+              <w:instrText xml:space="preserve"> PAGEREF _Toc112632994 \h </w:instrText>
             </w:r>
             <w:r>
               <w:rPr>
@@ -826,7 +821,740 @@
                 <w:noProof/>
                 <w:webHidden/>
               </w:rPr>
-              <w:t>4</w:t>
+              <w:t>5</w:t>
+            </w:r>
+            <w:r>
+              <w:rPr>
+                <w:noProof/>
+                <w:webHidden/>
+              </w:rPr>
+              <w:fldChar w:fldCharType="end"/>
+            </w:r>
+          </w:hyperlink>
+        </w:p>
+        <w:p>
+          <w:pPr>
+            <w:pStyle w:val="Sumrio1"/>
+            <w:tabs>
+              <w:tab w:val="left" w:pos="1100"/>
+              <w:tab w:val="left" w:pos="1276"/>
+              <w:tab w:val="right" w:leader="dot" w:pos="9061"/>
+            </w:tabs>
+            <w:jc w:val="left"/>
+            <w:rPr>
+              <w:rFonts w:asciiTheme="minorHAnsi" w:eastAsiaTheme="minorEastAsia" w:hAnsiTheme="minorHAnsi" w:cstheme="minorBidi"/>
+              <w:noProof/>
+              <w:sz w:val="22"/>
+              <w:szCs w:val="22"/>
+            </w:rPr>
+          </w:pPr>
+          <w:hyperlink w:anchor="_Toc112632995" w:history="1">
+            <w:r>
+              <w:rPr>
+                <w:rStyle w:val="Hyperlink"/>
+                <w:noProof/>
+              </w:rPr>
+              <w:t>2</w:t>
+            </w:r>
+            <w:r>
+              <w:rPr>
+                <w:rFonts w:asciiTheme="minorHAnsi" w:eastAsiaTheme="minorEastAsia" w:hAnsiTheme="minorHAnsi" w:cstheme="minorBidi"/>
+                <w:noProof/>
+                <w:sz w:val="22"/>
+                <w:szCs w:val="22"/>
+              </w:rPr>
+              <w:tab/>
+            </w:r>
+            <w:r>
+              <w:rPr>
+                <w:rStyle w:val="Hyperlink"/>
+                <w:noProof/>
+              </w:rPr>
+              <w:t>FUNDAMENTAÇÃO TEÓRICA</w:t>
+            </w:r>
+            <w:r>
+              <w:rPr>
+                <w:noProof/>
+                <w:webHidden/>
+              </w:rPr>
+              <w:tab/>
+            </w:r>
+            <w:r>
+              <w:rPr>
+                <w:noProof/>
+                <w:webHidden/>
+              </w:rPr>
+              <w:fldChar w:fldCharType="begin"/>
+            </w:r>
+            <w:r>
+              <w:rPr>
+                <w:noProof/>
+                <w:webHidden/>
+              </w:rPr>
+              <w:instrText xml:space="preserve"> PAGEREF _Toc112632995 \h </w:instrText>
+            </w:r>
+            <w:r>
+              <w:rPr>
+                <w:noProof/>
+                <w:webHidden/>
+              </w:rPr>
+            </w:r>
+            <w:r>
+              <w:rPr>
+                <w:noProof/>
+                <w:webHidden/>
+              </w:rPr>
+              <w:fldChar w:fldCharType="separate"/>
+            </w:r>
+            <w:r>
+              <w:rPr>
+                <w:noProof/>
+                <w:webHidden/>
+              </w:rPr>
+              <w:t>6</w:t>
+            </w:r>
+            <w:r>
+              <w:rPr>
+                <w:noProof/>
+                <w:webHidden/>
+              </w:rPr>
+              <w:fldChar w:fldCharType="end"/>
+            </w:r>
+          </w:hyperlink>
+        </w:p>
+        <w:p>
+          <w:pPr>
+            <w:pStyle w:val="Sumrio2"/>
+            <w:tabs>
+              <w:tab w:val="left" w:pos="1100"/>
+              <w:tab w:val="left" w:pos="1276"/>
+              <w:tab w:val="left" w:pos="1540"/>
+              <w:tab w:val="right" w:leader="dot" w:pos="9061"/>
+            </w:tabs>
+            <w:ind w:left="0"/>
+            <w:jc w:val="left"/>
+            <w:rPr>
+              <w:rFonts w:asciiTheme="minorHAnsi" w:eastAsiaTheme="minorEastAsia" w:hAnsiTheme="minorHAnsi" w:cstheme="minorBidi"/>
+              <w:noProof/>
+              <w:sz w:val="22"/>
+              <w:szCs w:val="22"/>
+            </w:rPr>
+          </w:pPr>
+          <w:hyperlink w:anchor="_Toc112632996" w:history="1">
+            <w:r>
+              <w:rPr>
+                <w:rStyle w:val="Hyperlink"/>
+                <w:noProof/>
+              </w:rPr>
+              <w:t>2.1</w:t>
+            </w:r>
+            <w:r>
+              <w:rPr>
+                <w:rFonts w:asciiTheme="minorHAnsi" w:eastAsiaTheme="minorEastAsia" w:hAnsiTheme="minorHAnsi" w:cstheme="minorBidi"/>
+                <w:noProof/>
+                <w:sz w:val="22"/>
+                <w:szCs w:val="22"/>
+              </w:rPr>
+              <w:tab/>
+            </w:r>
+            <w:r>
+              <w:rPr>
+                <w:rStyle w:val="Hyperlink"/>
+                <w:noProof/>
+              </w:rPr>
+              <w:t>Conceito de Trabalho e Valor de Uso</w:t>
+            </w:r>
+            <w:r>
+              <w:rPr>
+                <w:noProof/>
+                <w:webHidden/>
+              </w:rPr>
+              <w:tab/>
+            </w:r>
+            <w:r>
+              <w:rPr>
+                <w:noProof/>
+                <w:webHidden/>
+              </w:rPr>
+              <w:fldChar w:fldCharType="begin"/>
+            </w:r>
+            <w:r>
+              <w:rPr>
+                <w:noProof/>
+                <w:webHidden/>
+              </w:rPr>
+              <w:instrText xml:space="preserve"> PAGEREF _Toc112632996 \h </w:instrText>
+            </w:r>
+            <w:r>
+              <w:rPr>
+                <w:noProof/>
+                <w:webHidden/>
+              </w:rPr>
+            </w:r>
+            <w:r>
+              <w:rPr>
+                <w:noProof/>
+                <w:webHidden/>
+              </w:rPr>
+              <w:fldChar w:fldCharType="separate"/>
+            </w:r>
+            <w:r>
+              <w:rPr>
+                <w:noProof/>
+                <w:webHidden/>
+              </w:rPr>
+              <w:t>6</w:t>
+            </w:r>
+            <w:r>
+              <w:rPr>
+                <w:noProof/>
+                <w:webHidden/>
+              </w:rPr>
+              <w:fldChar w:fldCharType="end"/>
+            </w:r>
+          </w:hyperlink>
+        </w:p>
+        <w:p>
+          <w:pPr>
+            <w:pStyle w:val="Sumrio2"/>
+            <w:tabs>
+              <w:tab w:val="left" w:pos="1100"/>
+              <w:tab w:val="left" w:pos="1276"/>
+              <w:tab w:val="left" w:pos="1540"/>
+              <w:tab w:val="right" w:leader="dot" w:pos="9061"/>
+            </w:tabs>
+            <w:ind w:left="0"/>
+            <w:jc w:val="left"/>
+            <w:rPr>
+              <w:rFonts w:asciiTheme="minorHAnsi" w:eastAsiaTheme="minorEastAsia" w:hAnsiTheme="minorHAnsi" w:cstheme="minorBidi"/>
+              <w:noProof/>
+              <w:sz w:val="22"/>
+              <w:szCs w:val="22"/>
+            </w:rPr>
+          </w:pPr>
+          <w:hyperlink w:anchor="_Toc112632997" w:history="1">
+            <w:r>
+              <w:rPr>
+                <w:rStyle w:val="Hyperlink"/>
+                <w:noProof/>
+              </w:rPr>
+              <w:t>2.2</w:t>
+            </w:r>
+            <w:r>
+              <w:rPr>
+                <w:rFonts w:asciiTheme="minorHAnsi" w:eastAsiaTheme="minorEastAsia" w:hAnsiTheme="minorHAnsi" w:cstheme="minorBidi"/>
+                <w:noProof/>
+                <w:sz w:val="22"/>
+                <w:szCs w:val="22"/>
+              </w:rPr>
+              <w:tab/>
+            </w:r>
+            <w:r>
+              <w:rPr>
+                <w:rStyle w:val="Hyperlink"/>
+                <w:noProof/>
+              </w:rPr>
+              <w:t>Definição de Mercadoria</w:t>
+            </w:r>
+            <w:r>
+              <w:rPr>
+                <w:noProof/>
+                <w:webHidden/>
+              </w:rPr>
+              <w:tab/>
+            </w:r>
+            <w:r>
+              <w:rPr>
+                <w:noProof/>
+                <w:webHidden/>
+              </w:rPr>
+              <w:fldChar w:fldCharType="begin"/>
+            </w:r>
+            <w:r>
+              <w:rPr>
+                <w:noProof/>
+                <w:webHidden/>
+              </w:rPr>
+              <w:instrText xml:space="preserve"> PAGEREF _Toc112632997 \h </w:instrText>
+            </w:r>
+            <w:r>
+              <w:rPr>
+                <w:noProof/>
+                <w:webHidden/>
+              </w:rPr>
+            </w:r>
+            <w:r>
+              <w:rPr>
+                <w:noProof/>
+                <w:webHidden/>
+              </w:rPr>
+              <w:fldChar w:fldCharType="separate"/>
+            </w:r>
+            <w:r>
+              <w:rPr>
+                <w:noProof/>
+                <w:webHidden/>
+              </w:rPr>
+              <w:t>7</w:t>
+            </w:r>
+            <w:r>
+              <w:rPr>
+                <w:noProof/>
+                <w:webHidden/>
+              </w:rPr>
+              <w:fldChar w:fldCharType="end"/>
+            </w:r>
+          </w:hyperlink>
+        </w:p>
+        <w:p>
+          <w:pPr>
+            <w:pStyle w:val="Sumrio2"/>
+            <w:tabs>
+              <w:tab w:val="left" w:pos="1100"/>
+              <w:tab w:val="left" w:pos="1276"/>
+              <w:tab w:val="left" w:pos="1540"/>
+              <w:tab w:val="right" w:leader="dot" w:pos="9061"/>
+            </w:tabs>
+            <w:ind w:left="0"/>
+            <w:jc w:val="left"/>
+            <w:rPr>
+              <w:rFonts w:asciiTheme="minorHAnsi" w:eastAsiaTheme="minorEastAsia" w:hAnsiTheme="minorHAnsi" w:cstheme="minorBidi"/>
+              <w:noProof/>
+              <w:sz w:val="22"/>
+              <w:szCs w:val="22"/>
+            </w:rPr>
+          </w:pPr>
+          <w:hyperlink w:anchor="_Toc112632998" w:history="1">
+            <w:r>
+              <w:rPr>
+                <w:rStyle w:val="Hyperlink"/>
+                <w:noProof/>
+              </w:rPr>
+              <w:t>2.3</w:t>
+            </w:r>
+            <w:r>
+              <w:rPr>
+                <w:rFonts w:asciiTheme="minorHAnsi" w:eastAsiaTheme="minorEastAsia" w:hAnsiTheme="minorHAnsi" w:cstheme="minorBidi"/>
+                <w:noProof/>
+                <w:sz w:val="22"/>
+                <w:szCs w:val="22"/>
+              </w:rPr>
+              <w:tab/>
+            </w:r>
+            <w:r>
+              <w:rPr>
+                <w:rStyle w:val="Hyperlink"/>
+                <w:noProof/>
+              </w:rPr>
+              <w:t>Materialismo Histórico Dialético</w:t>
+            </w:r>
+            <w:r>
+              <w:rPr>
+                <w:noProof/>
+                <w:webHidden/>
+              </w:rPr>
+              <w:tab/>
+            </w:r>
+            <w:r>
+              <w:rPr>
+                <w:noProof/>
+                <w:webHidden/>
+              </w:rPr>
+              <w:fldChar w:fldCharType="begin"/>
+            </w:r>
+            <w:r>
+              <w:rPr>
+                <w:noProof/>
+                <w:webHidden/>
+              </w:rPr>
+              <w:instrText xml:space="preserve"> PAGEREF _Toc112632998 \h </w:instrText>
+            </w:r>
+            <w:r>
+              <w:rPr>
+                <w:noProof/>
+                <w:webHidden/>
+              </w:rPr>
+            </w:r>
+            <w:r>
+              <w:rPr>
+                <w:noProof/>
+                <w:webHidden/>
+              </w:rPr>
+              <w:fldChar w:fldCharType="separate"/>
+            </w:r>
+            <w:r>
+              <w:rPr>
+                <w:noProof/>
+                <w:webHidden/>
+              </w:rPr>
+              <w:t>7</w:t>
+            </w:r>
+            <w:r>
+              <w:rPr>
+                <w:noProof/>
+                <w:webHidden/>
+              </w:rPr>
+              <w:fldChar w:fldCharType="end"/>
+            </w:r>
+          </w:hyperlink>
+        </w:p>
+        <w:p>
+          <w:pPr>
+            <w:pStyle w:val="Sumrio1"/>
+            <w:tabs>
+              <w:tab w:val="left" w:pos="1100"/>
+              <w:tab w:val="left" w:pos="1276"/>
+              <w:tab w:val="right" w:leader="dot" w:pos="9061"/>
+            </w:tabs>
+            <w:jc w:val="left"/>
+            <w:rPr>
+              <w:rFonts w:asciiTheme="minorHAnsi" w:eastAsiaTheme="minorEastAsia" w:hAnsiTheme="minorHAnsi" w:cstheme="minorBidi"/>
+              <w:noProof/>
+              <w:sz w:val="22"/>
+              <w:szCs w:val="22"/>
+            </w:rPr>
+          </w:pPr>
+          <w:hyperlink w:anchor="_Toc112632999" w:history="1">
+            <w:r>
+              <w:rPr>
+                <w:rStyle w:val="Hyperlink"/>
+                <w:noProof/>
+              </w:rPr>
+              <w:t>3</w:t>
+            </w:r>
+            <w:r>
+              <w:rPr>
+                <w:rFonts w:asciiTheme="minorHAnsi" w:eastAsiaTheme="minorEastAsia" w:hAnsiTheme="minorHAnsi" w:cstheme="minorBidi"/>
+                <w:noProof/>
+                <w:sz w:val="22"/>
+                <w:szCs w:val="22"/>
+              </w:rPr>
+              <w:tab/>
+            </w:r>
+            <w:r>
+              <w:rPr>
+                <w:rStyle w:val="Hyperlink"/>
+                <w:noProof/>
+              </w:rPr>
+              <w:t>CONTEXTUALIZAÇÃO HISTÓRICA</w:t>
+            </w:r>
+            <w:r>
+              <w:rPr>
+                <w:noProof/>
+                <w:webHidden/>
+              </w:rPr>
+              <w:tab/>
+            </w:r>
+            <w:r>
+              <w:rPr>
+                <w:noProof/>
+                <w:webHidden/>
+              </w:rPr>
+              <w:fldChar w:fldCharType="begin"/>
+            </w:r>
+            <w:r>
+              <w:rPr>
+                <w:noProof/>
+                <w:webHidden/>
+              </w:rPr>
+              <w:instrText xml:space="preserve"> PAGEREF _Toc112632999 \h </w:instrText>
+            </w:r>
+            <w:r>
+              <w:rPr>
+                <w:noProof/>
+                <w:webHidden/>
+              </w:rPr>
+            </w:r>
+            <w:r>
+              <w:rPr>
+                <w:noProof/>
+                <w:webHidden/>
+              </w:rPr>
+              <w:fldChar w:fldCharType="separate"/>
+            </w:r>
+            <w:r>
+              <w:rPr>
+                <w:noProof/>
+                <w:webHidden/>
+              </w:rPr>
+              <w:t>8</w:t>
+            </w:r>
+            <w:r>
+              <w:rPr>
+                <w:noProof/>
+                <w:webHidden/>
+              </w:rPr>
+              <w:fldChar w:fldCharType="end"/>
+            </w:r>
+          </w:hyperlink>
+        </w:p>
+        <w:p>
+          <w:pPr>
+            <w:pStyle w:val="Sumrio2"/>
+            <w:tabs>
+              <w:tab w:val="left" w:pos="1100"/>
+              <w:tab w:val="left" w:pos="1276"/>
+              <w:tab w:val="left" w:pos="1540"/>
+              <w:tab w:val="right" w:leader="dot" w:pos="9061"/>
+            </w:tabs>
+            <w:ind w:left="0"/>
+            <w:jc w:val="left"/>
+            <w:rPr>
+              <w:rFonts w:asciiTheme="minorHAnsi" w:eastAsiaTheme="minorEastAsia" w:hAnsiTheme="minorHAnsi" w:cstheme="minorBidi"/>
+              <w:noProof/>
+              <w:sz w:val="22"/>
+              <w:szCs w:val="22"/>
+            </w:rPr>
+          </w:pPr>
+          <w:hyperlink w:anchor="_Toc112633000" w:history="1">
+            <w:r>
+              <w:rPr>
+                <w:rStyle w:val="Hyperlink"/>
+                <w:noProof/>
+              </w:rPr>
+              <w:t>3.1</w:t>
+            </w:r>
+            <w:r>
+              <w:rPr>
+                <w:rFonts w:asciiTheme="minorHAnsi" w:eastAsiaTheme="minorEastAsia" w:hAnsiTheme="minorHAnsi" w:cstheme="minorBidi"/>
+                <w:noProof/>
+                <w:sz w:val="22"/>
+                <w:szCs w:val="22"/>
+              </w:rPr>
+              <w:tab/>
+            </w:r>
+            <w:r>
+              <w:rPr>
+                <w:rStyle w:val="Hyperlink"/>
+                <w:noProof/>
+              </w:rPr>
+              <w:t>Primeira Revolução Industrial</w:t>
+            </w:r>
+            <w:r>
+              <w:rPr>
+                <w:noProof/>
+                <w:webHidden/>
+              </w:rPr>
+              <w:tab/>
+            </w:r>
+            <w:r>
+              <w:rPr>
+                <w:noProof/>
+                <w:webHidden/>
+              </w:rPr>
+              <w:fldChar w:fldCharType="begin"/>
+            </w:r>
+            <w:r>
+              <w:rPr>
+                <w:noProof/>
+                <w:webHidden/>
+              </w:rPr>
+              <w:instrText xml:space="preserve"> PAGEREF _Toc112633000 \h </w:instrText>
+            </w:r>
+            <w:r>
+              <w:rPr>
+                <w:noProof/>
+                <w:webHidden/>
+              </w:rPr>
+            </w:r>
+            <w:r>
+              <w:rPr>
+                <w:noProof/>
+                <w:webHidden/>
+              </w:rPr>
+              <w:fldChar w:fldCharType="separate"/>
+            </w:r>
+            <w:r>
+              <w:rPr>
+                <w:noProof/>
+                <w:webHidden/>
+              </w:rPr>
+              <w:t>8</w:t>
+            </w:r>
+            <w:r>
+              <w:rPr>
+                <w:noProof/>
+                <w:webHidden/>
+              </w:rPr>
+              <w:fldChar w:fldCharType="end"/>
+            </w:r>
+          </w:hyperlink>
+        </w:p>
+        <w:p>
+          <w:pPr>
+            <w:pStyle w:val="Sumrio3"/>
+            <w:tabs>
+              <w:tab w:val="left" w:pos="1100"/>
+              <w:tab w:val="left" w:pos="1276"/>
+              <w:tab w:val="left" w:pos="1943"/>
+              <w:tab w:val="right" w:leader="dot" w:pos="9061"/>
+            </w:tabs>
+            <w:ind w:left="0"/>
+            <w:jc w:val="left"/>
+            <w:rPr>
+              <w:rFonts w:asciiTheme="minorHAnsi" w:eastAsiaTheme="minorEastAsia" w:hAnsiTheme="minorHAnsi" w:cstheme="minorBidi"/>
+              <w:noProof/>
+              <w:sz w:val="22"/>
+              <w:szCs w:val="22"/>
+            </w:rPr>
+          </w:pPr>
+          <w:hyperlink w:anchor="_Toc112633001" w:history="1">
+            <w:r>
+              <w:rPr>
+                <w:rStyle w:val="Hyperlink"/>
+                <w:bCs/>
+                <w:noProof/>
+              </w:rPr>
+              <w:t>3.1.1</w:t>
+            </w:r>
+            <w:r>
+              <w:rPr>
+                <w:rFonts w:asciiTheme="minorHAnsi" w:eastAsiaTheme="minorEastAsia" w:hAnsiTheme="minorHAnsi" w:cstheme="minorBidi"/>
+                <w:noProof/>
+                <w:sz w:val="22"/>
+                <w:szCs w:val="22"/>
+              </w:rPr>
+              <w:tab/>
+            </w:r>
+            <w:r>
+              <w:rPr>
+                <w:rStyle w:val="Hyperlink"/>
+                <w:noProof/>
+              </w:rPr>
+              <w:t>Primeiras Manifestações Objetas</w:t>
+            </w:r>
+            <w:r>
+              <w:rPr>
+                <w:noProof/>
+                <w:webHidden/>
+              </w:rPr>
+              <w:tab/>
+            </w:r>
+            <w:r>
+              <w:rPr>
+                <w:noProof/>
+                <w:webHidden/>
+              </w:rPr>
+              <w:fldChar w:fldCharType="begin"/>
+            </w:r>
+            <w:r>
+              <w:rPr>
+                <w:noProof/>
+                <w:webHidden/>
+              </w:rPr>
+              <w:instrText xml:space="preserve"> PAGEREF _Toc112633001 \h </w:instrText>
+            </w:r>
+            <w:r>
+              <w:rPr>
+                <w:noProof/>
+                <w:webHidden/>
+              </w:rPr>
+            </w:r>
+            <w:r>
+              <w:rPr>
+                <w:noProof/>
+                <w:webHidden/>
+              </w:rPr>
+              <w:fldChar w:fldCharType="separate"/>
+            </w:r>
+            <w:r>
+              <w:rPr>
+                <w:noProof/>
+                <w:webHidden/>
+              </w:rPr>
+              <w:t>10</w:t>
+            </w:r>
+            <w:r>
+              <w:rPr>
+                <w:noProof/>
+                <w:webHidden/>
+              </w:rPr>
+              <w:fldChar w:fldCharType="end"/>
+            </w:r>
+          </w:hyperlink>
+        </w:p>
+        <w:p>
+          <w:pPr>
+            <w:pStyle w:val="Sumrio2"/>
+            <w:tabs>
+              <w:tab w:val="left" w:pos="1100"/>
+              <w:tab w:val="left" w:pos="1276"/>
+              <w:tab w:val="left" w:pos="1540"/>
+              <w:tab w:val="right" w:leader="dot" w:pos="9061"/>
+            </w:tabs>
+            <w:ind w:left="0"/>
+            <w:jc w:val="left"/>
+            <w:rPr>
+              <w:rFonts w:asciiTheme="minorHAnsi" w:eastAsiaTheme="minorEastAsia" w:hAnsiTheme="minorHAnsi" w:cstheme="minorBidi"/>
+              <w:noProof/>
+              <w:sz w:val="22"/>
+              <w:szCs w:val="22"/>
+            </w:rPr>
+          </w:pPr>
+          <w:hyperlink w:anchor="_Toc112633002" w:history="1">
+            <w:r>
+              <w:rPr>
+                <w:rStyle w:val="Hyperlink"/>
+                <w:noProof/>
+              </w:rPr>
+              <w:t>3.2</w:t>
+            </w:r>
+            <w:r>
+              <w:rPr>
+                <w:rFonts w:asciiTheme="minorHAnsi" w:eastAsiaTheme="minorEastAsia" w:hAnsiTheme="minorHAnsi" w:cstheme="minorBidi"/>
+                <w:noProof/>
+                <w:sz w:val="22"/>
+                <w:szCs w:val="22"/>
+              </w:rPr>
+              <w:tab/>
+            </w:r>
+            <w:r>
+              <w:rPr>
+                <w:rStyle w:val="Hyperlink"/>
+                <w:noProof/>
+              </w:rPr>
+              <w:t>Segunda Revolução Industrial</w:t>
+            </w:r>
+            <w:r>
+              <w:rPr>
+                <w:noProof/>
+                <w:webHidden/>
+              </w:rPr>
+              <w:tab/>
+            </w:r>
+            <w:r>
+              <w:rPr>
+                <w:noProof/>
+                <w:webHidden/>
+              </w:rPr>
+              <w:fldChar w:fldCharType="begin"/>
+            </w:r>
+            <w:r>
+              <w:rPr>
+                <w:noProof/>
+                <w:webHidden/>
+              </w:rPr>
+              <w:instrText xml:space="preserve"> PAGEREF _Toc112633002 \h </w:instrText>
+            </w:r>
+            <w:r>
+              <w:rPr>
+                <w:noProof/>
+                <w:webHidden/>
+              </w:rPr>
+            </w:r>
+            <w:r>
+              <w:rPr>
+                <w:noProof/>
+                <w:webHidden/>
+              </w:rPr>
+              <w:fldChar w:fldCharType="separate"/>
+            </w:r>
+            <w:r>
+              <w:rPr>
+                <w:noProof/>
+                <w:webHidden/>
+              </w:rPr>
+              <w:t>11</w:t>
             </w:r>
             <w:r>
               <w:rPr>
@@ -844,6 +1572,7 @@
               <w:tab w:val="left" w:pos="1100"/>
               <w:tab w:val="right" w:leader="dot" w:pos="9061"/>
             </w:tabs>
+            <w:jc w:val="left"/>
             <w:rPr>
               <w:rFonts w:asciiTheme="minorHAnsi" w:eastAsiaTheme="minorEastAsia" w:hAnsiTheme="minorHAnsi" w:cstheme="minorBidi"/>
               <w:noProof/>
@@ -851,13 +1580,13 @@
               <w:szCs w:val="22"/>
             </w:rPr>
           </w:pPr>
-          <w:hyperlink w:anchor="_Toc112014397" w:history="1">
+          <w:hyperlink w:anchor="_Toc112633003" w:history="1">
             <w:r>
               <w:rPr>
                 <w:rStyle w:val="Hyperlink"/>
                 <w:noProof/>
               </w:rPr>
-              <w:t>2</w:t>
+              <w:t>4</w:t>
             </w:r>
             <w:r>
               <w:rPr>
@@ -873,7 +1602,7 @@
                 <w:rStyle w:val="Hyperlink"/>
                 <w:noProof/>
               </w:rPr>
-              <w:t>INTRODUÇÃO</w:t>
+              <w:t>REFERÊNCIAS</w:t>
             </w:r>
             <w:r>
               <w:rPr>
@@ -894,7 +1623,7 @@
                 <w:noProof/>
                 <w:webHidden/>
               </w:rPr>
-              <w:instrText xml:space="preserve"> PAGEREF _Toc112014397 \h </w:instrText>
+              <w:instrText xml:space="preserve"> PAGEREF _Toc112633003 \h </w:instrText>
             </w:r>
             <w:r>
               <w:rPr>
@@ -914,7 +1643,7 @@
                 <w:noProof/>
                 <w:webHidden/>
               </w:rPr>
-              <w:t>5</w:t>
+              <w:t>12</w:t>
             </w:r>
             <w:r>
               <w:rPr>
@@ -927,712 +1656,11 @@
         </w:p>
         <w:p>
           <w:pPr>
-            <w:pStyle w:val="Sumrio1"/>
             <w:tabs>
               <w:tab w:val="left" w:pos="1100"/>
-              <w:tab w:val="right" w:leader="dot" w:pos="9061"/>
             </w:tabs>
-            <w:rPr>
-              <w:rFonts w:asciiTheme="minorHAnsi" w:eastAsiaTheme="minorEastAsia" w:hAnsiTheme="minorHAnsi" w:cstheme="minorBidi"/>
-              <w:noProof/>
-              <w:sz w:val="22"/>
-              <w:szCs w:val="22"/>
-            </w:rPr>
-          </w:pPr>
-          <w:hyperlink w:anchor="_Toc112014398" w:history="1">
-            <w:r>
-              <w:rPr>
-                <w:rStyle w:val="Hyperlink"/>
-                <w:noProof/>
-              </w:rPr>
-              <w:t>3</w:t>
-            </w:r>
-            <w:r>
-              <w:rPr>
-                <w:rFonts w:asciiTheme="minorHAnsi" w:eastAsiaTheme="minorEastAsia" w:hAnsiTheme="minorHAnsi" w:cstheme="minorBidi"/>
-                <w:noProof/>
-                <w:sz w:val="22"/>
-                <w:szCs w:val="22"/>
-              </w:rPr>
-              <w:tab/>
-            </w:r>
-            <w:r>
-              <w:rPr>
-                <w:rStyle w:val="Hyperlink"/>
-                <w:noProof/>
-              </w:rPr>
-              <w:t>FUNDAMENTAÇÃO TEÓRICA</w:t>
-            </w:r>
-            <w:r>
-              <w:rPr>
-                <w:noProof/>
-                <w:webHidden/>
-              </w:rPr>
-              <w:tab/>
-            </w:r>
-            <w:r>
-              <w:rPr>
-                <w:noProof/>
-                <w:webHidden/>
-              </w:rPr>
-              <w:fldChar w:fldCharType="begin"/>
-            </w:r>
-            <w:r>
-              <w:rPr>
-                <w:noProof/>
-                <w:webHidden/>
-              </w:rPr>
-              <w:instrText xml:space="preserve"> PAGEREF _Toc112014398 \h </w:instrText>
-            </w:r>
-            <w:r>
-              <w:rPr>
-                <w:noProof/>
-                <w:webHidden/>
-              </w:rPr>
-            </w:r>
-            <w:r>
-              <w:rPr>
-                <w:noProof/>
-                <w:webHidden/>
-              </w:rPr>
-              <w:fldChar w:fldCharType="separate"/>
-            </w:r>
-            <w:r>
-              <w:rPr>
-                <w:noProof/>
-                <w:webHidden/>
-              </w:rPr>
-              <w:t>6</w:t>
-            </w:r>
-            <w:r>
-              <w:rPr>
-                <w:noProof/>
-                <w:webHidden/>
-              </w:rPr>
-              <w:fldChar w:fldCharType="end"/>
-            </w:r>
-          </w:hyperlink>
-        </w:p>
-        <w:p>
-          <w:pPr>
-            <w:pStyle w:val="Sumrio2"/>
-            <w:tabs>
-              <w:tab w:val="left" w:pos="1540"/>
-              <w:tab w:val="right" w:leader="dot" w:pos="9061"/>
-            </w:tabs>
-            <w:rPr>
-              <w:rFonts w:asciiTheme="minorHAnsi" w:eastAsiaTheme="minorEastAsia" w:hAnsiTheme="minorHAnsi" w:cstheme="minorBidi"/>
-              <w:noProof/>
-              <w:sz w:val="22"/>
-              <w:szCs w:val="22"/>
-            </w:rPr>
-          </w:pPr>
-          <w:hyperlink w:anchor="_Toc112014399" w:history="1">
-            <w:r>
-              <w:rPr>
-                <w:rStyle w:val="Hyperlink"/>
-                <w:noProof/>
-              </w:rPr>
-              <w:t>3.1</w:t>
-            </w:r>
-            <w:r>
-              <w:rPr>
-                <w:rFonts w:asciiTheme="minorHAnsi" w:eastAsiaTheme="minorEastAsia" w:hAnsiTheme="minorHAnsi" w:cstheme="minorBidi"/>
-                <w:noProof/>
-                <w:sz w:val="22"/>
-                <w:szCs w:val="22"/>
-              </w:rPr>
-              <w:tab/>
-            </w:r>
-            <w:r>
-              <w:rPr>
-                <w:rStyle w:val="Hyperlink"/>
-                <w:noProof/>
-              </w:rPr>
-              <w:t>Conceito de Trabalho e Valor de Uso</w:t>
-            </w:r>
-            <w:r>
-              <w:rPr>
-                <w:noProof/>
-                <w:webHidden/>
-              </w:rPr>
-              <w:tab/>
-            </w:r>
-            <w:r>
-              <w:rPr>
-                <w:noProof/>
-                <w:webHidden/>
-              </w:rPr>
-              <w:fldChar w:fldCharType="begin"/>
-            </w:r>
-            <w:r>
-              <w:rPr>
-                <w:noProof/>
-                <w:webHidden/>
-              </w:rPr>
-              <w:instrText xml:space="preserve"> PAGEREF _Toc112014399 \h </w:instrText>
-            </w:r>
-            <w:r>
-              <w:rPr>
-                <w:noProof/>
-                <w:webHidden/>
-              </w:rPr>
-            </w:r>
-            <w:r>
-              <w:rPr>
-                <w:noProof/>
-                <w:webHidden/>
-              </w:rPr>
-              <w:fldChar w:fldCharType="separate"/>
-            </w:r>
-            <w:r>
-              <w:rPr>
-                <w:noProof/>
-                <w:webHidden/>
-              </w:rPr>
-              <w:t>6</w:t>
-            </w:r>
-            <w:r>
-              <w:rPr>
-                <w:noProof/>
-                <w:webHidden/>
-              </w:rPr>
-              <w:fldChar w:fldCharType="end"/>
-            </w:r>
-          </w:hyperlink>
-        </w:p>
-        <w:p>
-          <w:pPr>
-            <w:pStyle w:val="Sumrio2"/>
-            <w:tabs>
-              <w:tab w:val="left" w:pos="1540"/>
-              <w:tab w:val="right" w:leader="dot" w:pos="9061"/>
-            </w:tabs>
-            <w:rPr>
-              <w:rFonts w:asciiTheme="minorHAnsi" w:eastAsiaTheme="minorEastAsia" w:hAnsiTheme="minorHAnsi" w:cstheme="minorBidi"/>
-              <w:noProof/>
-              <w:sz w:val="22"/>
-              <w:szCs w:val="22"/>
-            </w:rPr>
-          </w:pPr>
-          <w:hyperlink w:anchor="_Toc112014400" w:history="1">
-            <w:r>
-              <w:rPr>
-                <w:rStyle w:val="Hyperlink"/>
-                <w:noProof/>
-              </w:rPr>
-              <w:t>3.2</w:t>
-            </w:r>
-            <w:r>
-              <w:rPr>
-                <w:rFonts w:asciiTheme="minorHAnsi" w:eastAsiaTheme="minorEastAsia" w:hAnsiTheme="minorHAnsi" w:cstheme="minorBidi"/>
-                <w:noProof/>
-                <w:sz w:val="22"/>
-                <w:szCs w:val="22"/>
-              </w:rPr>
-              <w:tab/>
-            </w:r>
-            <w:r>
-              <w:rPr>
-                <w:rStyle w:val="Hyperlink"/>
-                <w:noProof/>
-              </w:rPr>
-              <w:t>Definição de Mercadoria</w:t>
-            </w:r>
-            <w:r>
-              <w:rPr>
-                <w:noProof/>
-                <w:webHidden/>
-              </w:rPr>
-              <w:tab/>
-            </w:r>
-            <w:r>
-              <w:rPr>
-                <w:noProof/>
-                <w:webHidden/>
-              </w:rPr>
-              <w:fldChar w:fldCharType="begin"/>
-            </w:r>
-            <w:r>
-              <w:rPr>
-                <w:noProof/>
-                <w:webHidden/>
-              </w:rPr>
-              <w:instrText xml:space="preserve"> PAGEREF _Toc112014400 \h </w:instrText>
-            </w:r>
-            <w:r>
-              <w:rPr>
-                <w:noProof/>
-                <w:webHidden/>
-              </w:rPr>
-            </w:r>
-            <w:r>
-              <w:rPr>
-                <w:noProof/>
-                <w:webHidden/>
-              </w:rPr>
-              <w:fldChar w:fldCharType="separate"/>
-            </w:r>
-            <w:r>
-              <w:rPr>
-                <w:noProof/>
-                <w:webHidden/>
-              </w:rPr>
-              <w:t>6</w:t>
-            </w:r>
-            <w:r>
-              <w:rPr>
-                <w:noProof/>
-                <w:webHidden/>
-              </w:rPr>
-              <w:fldChar w:fldCharType="end"/>
-            </w:r>
-          </w:hyperlink>
-        </w:p>
-        <w:p>
-          <w:pPr>
-            <w:pStyle w:val="Sumrio1"/>
-            <w:tabs>
-              <w:tab w:val="left" w:pos="1100"/>
-              <w:tab w:val="right" w:leader="dot" w:pos="9061"/>
-            </w:tabs>
-            <w:rPr>
-              <w:rFonts w:asciiTheme="minorHAnsi" w:eastAsiaTheme="minorEastAsia" w:hAnsiTheme="minorHAnsi" w:cstheme="minorBidi"/>
-              <w:noProof/>
-              <w:sz w:val="22"/>
-              <w:szCs w:val="22"/>
-            </w:rPr>
-          </w:pPr>
-          <w:hyperlink w:anchor="_Toc112014401" w:history="1">
-            <w:r>
-              <w:rPr>
-                <w:rStyle w:val="Hyperlink"/>
-                <w:noProof/>
-              </w:rPr>
-              <w:t>4</w:t>
-            </w:r>
-            <w:r>
-              <w:rPr>
-                <w:rFonts w:asciiTheme="minorHAnsi" w:eastAsiaTheme="minorEastAsia" w:hAnsiTheme="minorHAnsi" w:cstheme="minorBidi"/>
-                <w:noProof/>
-                <w:sz w:val="22"/>
-                <w:szCs w:val="22"/>
-              </w:rPr>
-              <w:tab/>
-            </w:r>
-            <w:r>
-              <w:rPr>
-                <w:rStyle w:val="Hyperlink"/>
-                <w:noProof/>
-              </w:rPr>
-              <w:t>CONTEXTUALIZAÇÃO HISTÓRICA</w:t>
-            </w:r>
-            <w:r>
-              <w:rPr>
-                <w:noProof/>
-                <w:webHidden/>
-              </w:rPr>
-              <w:tab/>
-            </w:r>
-            <w:r>
-              <w:rPr>
-                <w:noProof/>
-                <w:webHidden/>
-              </w:rPr>
-              <w:fldChar w:fldCharType="begin"/>
-            </w:r>
-            <w:r>
-              <w:rPr>
-                <w:noProof/>
-                <w:webHidden/>
-              </w:rPr>
-              <w:instrText xml:space="preserve"> PAGEREF _Toc112014401 \h </w:instrText>
-            </w:r>
-            <w:r>
-              <w:rPr>
-                <w:noProof/>
-                <w:webHidden/>
-              </w:rPr>
-            </w:r>
-            <w:r>
-              <w:rPr>
-                <w:noProof/>
-                <w:webHidden/>
-              </w:rPr>
-              <w:fldChar w:fldCharType="separate"/>
-            </w:r>
-            <w:r>
-              <w:rPr>
-                <w:noProof/>
-                <w:webHidden/>
-              </w:rPr>
-              <w:t>8</w:t>
-            </w:r>
-            <w:r>
-              <w:rPr>
-                <w:noProof/>
-                <w:webHidden/>
-              </w:rPr>
-              <w:fldChar w:fldCharType="end"/>
-            </w:r>
-          </w:hyperlink>
-        </w:p>
-        <w:p>
-          <w:pPr>
-            <w:pStyle w:val="Sumrio2"/>
-            <w:tabs>
-              <w:tab w:val="left" w:pos="1540"/>
-              <w:tab w:val="right" w:leader="dot" w:pos="9061"/>
-            </w:tabs>
-            <w:rPr>
-              <w:rFonts w:asciiTheme="minorHAnsi" w:eastAsiaTheme="minorEastAsia" w:hAnsiTheme="minorHAnsi" w:cstheme="minorBidi"/>
-              <w:noProof/>
-              <w:sz w:val="22"/>
-              <w:szCs w:val="22"/>
-            </w:rPr>
-          </w:pPr>
-          <w:hyperlink w:anchor="_Toc112014402" w:history="1">
-            <w:r>
-              <w:rPr>
-                <w:rStyle w:val="Hyperlink"/>
-                <w:noProof/>
-              </w:rPr>
-              <w:t>4.1</w:t>
-            </w:r>
-            <w:r>
-              <w:rPr>
-                <w:rFonts w:asciiTheme="minorHAnsi" w:eastAsiaTheme="minorEastAsia" w:hAnsiTheme="minorHAnsi" w:cstheme="minorBidi"/>
-                <w:noProof/>
-                <w:sz w:val="22"/>
-                <w:szCs w:val="22"/>
-              </w:rPr>
-              <w:tab/>
-            </w:r>
-            <w:r>
-              <w:rPr>
-                <w:rStyle w:val="Hyperlink"/>
-                <w:noProof/>
-              </w:rPr>
-              <w:t>Primeira Revolução Industrial</w:t>
-            </w:r>
-            <w:r>
-              <w:rPr>
-                <w:noProof/>
-                <w:webHidden/>
-              </w:rPr>
-              <w:tab/>
-            </w:r>
-            <w:r>
-              <w:rPr>
-                <w:noProof/>
-                <w:webHidden/>
-              </w:rPr>
-              <w:fldChar w:fldCharType="begin"/>
-            </w:r>
-            <w:r>
-              <w:rPr>
-                <w:noProof/>
-                <w:webHidden/>
-              </w:rPr>
-              <w:instrText xml:space="preserve"> PAGEREF _Toc112014402 \h </w:instrText>
-            </w:r>
-            <w:r>
-              <w:rPr>
-                <w:noProof/>
-                <w:webHidden/>
-              </w:rPr>
-            </w:r>
-            <w:r>
-              <w:rPr>
-                <w:noProof/>
-                <w:webHidden/>
-              </w:rPr>
-              <w:fldChar w:fldCharType="separate"/>
-            </w:r>
-            <w:r>
-              <w:rPr>
-                <w:noProof/>
-                <w:webHidden/>
-              </w:rPr>
-              <w:t>8</w:t>
-            </w:r>
-            <w:r>
-              <w:rPr>
-                <w:noProof/>
-                <w:webHidden/>
-              </w:rPr>
-              <w:fldChar w:fldCharType="end"/>
-            </w:r>
-          </w:hyperlink>
-        </w:p>
-        <w:p>
-          <w:pPr>
-            <w:pStyle w:val="Sumrio3"/>
-            <w:tabs>
-              <w:tab w:val="left" w:pos="1943"/>
-              <w:tab w:val="right" w:leader="dot" w:pos="9061"/>
-            </w:tabs>
-            <w:rPr>
-              <w:rFonts w:asciiTheme="minorHAnsi" w:eastAsiaTheme="minorEastAsia" w:hAnsiTheme="minorHAnsi" w:cstheme="minorBidi"/>
-              <w:noProof/>
-              <w:sz w:val="22"/>
-              <w:szCs w:val="22"/>
-            </w:rPr>
-          </w:pPr>
-          <w:hyperlink w:anchor="_Toc112014403" w:history="1">
-            <w:r>
-              <w:rPr>
-                <w:rStyle w:val="Hyperlink"/>
-                <w:bCs/>
-                <w:noProof/>
-              </w:rPr>
-              <w:t>4.1.1</w:t>
-            </w:r>
-            <w:r>
-              <w:rPr>
-                <w:rFonts w:asciiTheme="minorHAnsi" w:eastAsiaTheme="minorEastAsia" w:hAnsiTheme="minorHAnsi" w:cstheme="minorBidi"/>
-                <w:noProof/>
-                <w:sz w:val="22"/>
-                <w:szCs w:val="22"/>
-              </w:rPr>
-              <w:tab/>
-            </w:r>
-            <w:r>
-              <w:rPr>
-                <w:rStyle w:val="Hyperlink"/>
-                <w:noProof/>
-              </w:rPr>
-              <w:t>Primeiras Manifestações Objetas</w:t>
-            </w:r>
-            <w:r>
-              <w:rPr>
-                <w:noProof/>
-                <w:webHidden/>
-              </w:rPr>
-              <w:tab/>
-            </w:r>
-            <w:r>
-              <w:rPr>
-                <w:noProof/>
-                <w:webHidden/>
-              </w:rPr>
-              <w:fldChar w:fldCharType="begin"/>
-            </w:r>
-            <w:r>
-              <w:rPr>
-                <w:noProof/>
-                <w:webHidden/>
-              </w:rPr>
-              <w:instrText xml:space="preserve"> PAGEREF _Toc112014403 \h </w:instrText>
-            </w:r>
-            <w:r>
-              <w:rPr>
-                <w:noProof/>
-                <w:webHidden/>
-              </w:rPr>
-            </w:r>
-            <w:r>
-              <w:rPr>
-                <w:noProof/>
-                <w:webHidden/>
-              </w:rPr>
-              <w:fldChar w:fldCharType="separate"/>
-            </w:r>
-            <w:r>
-              <w:rPr>
-                <w:noProof/>
-                <w:webHidden/>
-              </w:rPr>
-              <w:t>10</w:t>
-            </w:r>
-            <w:r>
-              <w:rPr>
-                <w:noProof/>
-                <w:webHidden/>
-              </w:rPr>
-              <w:fldChar w:fldCharType="end"/>
-            </w:r>
-          </w:hyperlink>
-        </w:p>
-        <w:p>
-          <w:pPr>
-            <w:pStyle w:val="Sumrio2"/>
-            <w:tabs>
-              <w:tab w:val="left" w:pos="1540"/>
-              <w:tab w:val="right" w:leader="dot" w:pos="9061"/>
-            </w:tabs>
-            <w:rPr>
-              <w:rFonts w:asciiTheme="minorHAnsi" w:eastAsiaTheme="minorEastAsia" w:hAnsiTheme="minorHAnsi" w:cstheme="minorBidi"/>
-              <w:noProof/>
-              <w:sz w:val="22"/>
-              <w:szCs w:val="22"/>
-            </w:rPr>
-          </w:pPr>
-          <w:hyperlink w:anchor="_Toc112014404" w:history="1">
-            <w:r>
-              <w:rPr>
-                <w:rStyle w:val="Hyperlink"/>
-                <w:noProof/>
-              </w:rPr>
-              <w:t>4.2</w:t>
-            </w:r>
-            <w:r>
-              <w:rPr>
-                <w:rFonts w:asciiTheme="minorHAnsi" w:eastAsiaTheme="minorEastAsia" w:hAnsiTheme="minorHAnsi" w:cstheme="minorBidi"/>
-                <w:noProof/>
-                <w:sz w:val="22"/>
-                <w:szCs w:val="22"/>
-              </w:rPr>
-              <w:tab/>
-            </w:r>
-            <w:r>
-              <w:rPr>
-                <w:rStyle w:val="Hyperlink"/>
-                <w:noProof/>
-              </w:rPr>
-              <w:t>Segunda Revolução Industrial</w:t>
-            </w:r>
-            <w:r>
-              <w:rPr>
-                <w:noProof/>
-                <w:webHidden/>
-              </w:rPr>
-              <w:tab/>
-            </w:r>
-            <w:r>
-              <w:rPr>
-                <w:noProof/>
-                <w:webHidden/>
-              </w:rPr>
-              <w:fldChar w:fldCharType="begin"/>
-            </w:r>
-            <w:r>
-              <w:rPr>
-                <w:noProof/>
-                <w:webHidden/>
-              </w:rPr>
-              <w:instrText xml:space="preserve"> PAGEREF _Toc112014404 \h </w:instrText>
-            </w:r>
-            <w:r>
-              <w:rPr>
-                <w:noProof/>
-                <w:webHidden/>
-              </w:rPr>
-            </w:r>
-            <w:r>
-              <w:rPr>
-                <w:noProof/>
-                <w:webHidden/>
-              </w:rPr>
-              <w:fldChar w:fldCharType="separate"/>
-            </w:r>
-            <w:r>
-              <w:rPr>
-                <w:noProof/>
-                <w:webHidden/>
-              </w:rPr>
-              <w:t>11</w:t>
-            </w:r>
-            <w:r>
-              <w:rPr>
-                <w:noProof/>
-                <w:webHidden/>
-              </w:rPr>
-              <w:fldChar w:fldCharType="end"/>
-            </w:r>
-          </w:hyperlink>
-        </w:p>
-        <w:p>
-          <w:pPr>
-            <w:pStyle w:val="Sumrio1"/>
-            <w:tabs>
-              <w:tab w:val="left" w:pos="1100"/>
-              <w:tab w:val="right" w:leader="dot" w:pos="9061"/>
-            </w:tabs>
-            <w:rPr>
-              <w:rFonts w:asciiTheme="minorHAnsi" w:eastAsiaTheme="minorEastAsia" w:hAnsiTheme="minorHAnsi" w:cstheme="minorBidi"/>
-              <w:noProof/>
-              <w:sz w:val="22"/>
-              <w:szCs w:val="22"/>
-            </w:rPr>
-          </w:pPr>
-          <w:hyperlink w:anchor="_Toc112014405" w:history="1">
-            <w:r>
-              <w:rPr>
-                <w:rStyle w:val="Hyperlink"/>
-                <w:noProof/>
-              </w:rPr>
-              <w:t>5</w:t>
-            </w:r>
-            <w:r>
-              <w:rPr>
-                <w:rFonts w:asciiTheme="minorHAnsi" w:eastAsiaTheme="minorEastAsia" w:hAnsiTheme="minorHAnsi" w:cstheme="minorBidi"/>
-                <w:noProof/>
-                <w:sz w:val="22"/>
-                <w:szCs w:val="22"/>
-              </w:rPr>
-              <w:tab/>
-            </w:r>
-            <w:r>
-              <w:rPr>
-                <w:rStyle w:val="Hyperlink"/>
-                <w:noProof/>
-              </w:rPr>
-              <w:t>REFERÊNCIAS</w:t>
-            </w:r>
-            <w:r>
-              <w:rPr>
-                <w:noProof/>
-                <w:webHidden/>
-              </w:rPr>
-              <w:tab/>
-            </w:r>
-            <w:r>
-              <w:rPr>
-                <w:noProof/>
-                <w:webHidden/>
-              </w:rPr>
-              <w:fldChar w:fldCharType="begin"/>
-            </w:r>
-            <w:r>
-              <w:rPr>
-                <w:noProof/>
-                <w:webHidden/>
-              </w:rPr>
-              <w:instrText xml:space="preserve"> PAGEREF _Toc112014405 \h </w:instrText>
-            </w:r>
-            <w:r>
-              <w:rPr>
-                <w:noProof/>
-                <w:webHidden/>
-              </w:rPr>
-            </w:r>
-            <w:r>
-              <w:rPr>
-                <w:noProof/>
-                <w:webHidden/>
-              </w:rPr>
-              <w:fldChar w:fldCharType="separate"/>
-            </w:r>
-            <w:r>
-              <w:rPr>
-                <w:noProof/>
-                <w:webHidden/>
-              </w:rPr>
-              <w:t>12</w:t>
-            </w:r>
-            <w:r>
-              <w:rPr>
-                <w:noProof/>
-                <w:webHidden/>
-              </w:rPr>
-              <w:fldChar w:fldCharType="end"/>
-            </w:r>
-          </w:hyperlink>
-        </w:p>
-        <w:p>
-          <w:pPr>
             <w:ind w:firstLine="0"/>
+            <w:jc w:val="left"/>
           </w:pPr>
           <w:r>
             <w:rPr>
@@ -1657,143 +1685,534 @@
       <w:pPr>
         <w:pStyle w:val="Ttulo1"/>
       </w:pPr>
-      <w:bookmarkStart w:id="1" w:name="_Toc112014397"/>
+      <w:bookmarkStart w:id="0" w:name="_Toc112632994"/>
       <w:r>
         <w:lastRenderedPageBreak/>
         <w:t>INTRODUÇÃO</w:t>
       </w:r>
+      <w:bookmarkEnd w:id="0"/>
+    </w:p>
+    <w:p>
+      <w:pPr>
+        <w:spacing w:after="160"/>
+      </w:pPr>
+      <w:r>
+        <w:t>Em primeiro lugar, a relevância do indivíduo singular na sociedade conflitante deve tratar sistematicamente das regras de conduta normativas. Seguindo o fluxo da corrente analítica anglo-saxônica, a relevância atual da caverna platônica nos leva ao caminho impenetrável do fundo comum da humanidade. Em um dos seus momentos mais iluminados Heidegger afirmou que a revolução dos costumes estimula a padronização do retorno esperado a longo prazo.</w:t>
+      </w:r>
+    </w:p>
+    <w:p>
+      <w:pPr>
+        <w:spacing w:after="160"/>
+      </w:pPr>
+      <w:r>
+        <w:t>Deste modo, acabei de refutar a tese segundo a qual o julgamento imparcial das questões éticas constitui uma propriedade inalienável do homem verdadeiramente virtuoso. Todavia, o domínio lógico destas questões, certamente relevantes, não parece corresponder a uma análise distributiva de conhecimentos empíricos provindos das afecções. Boécio, 'o último romano', nos mostra que a origem de um sistema de coordenadas espaço-temporais singularmente compostas define já o plano do espaço lógico dos prospectos condicionalizantes e necessários a todo juízo empírico. O empenho em analisar o Ápeiron de Anaximandro como uma infinidade efetua a conexão habitual das três instâncias de oposição centrais.</w:t>
+      </w:r>
+      <w:r>
+        <w:br w:type="page"/>
+      </w:r>
+    </w:p>
+    <w:p/>
+    <w:p>
+      <w:pPr>
+        <w:pStyle w:val="Ttulo1"/>
+      </w:pPr>
+      <w:bookmarkStart w:id="1" w:name="_Toc112632995"/>
+      <w:r>
+        <w:t>FUNDAMENTAÇÃO TEÓRICA</w:t>
+      </w:r>
       <w:bookmarkEnd w:id="1"/>
     </w:p>
-    <w:p>
-      <w:pPr>
-        <w:spacing w:after="160"/>
-      </w:pPr>
-      <w:r>
-        <w:t>Em primeiro lugar, a relevância do indivíduo singular na sociedade conflitante deve tratar sistematicamente das regras de conduta normativas. Seguindo o fluxo da corrente analítica anglo-saxônica, a relevância atual da caverna platônica nos leva ao caminho impenetrável do fundo comum da humanidade. Em um dos seus momentos mais iluminados Heidegger afirmou que a revolução dos costumes estimula a padronização do retorno esperado a longo prazo.</w:t>
-      </w:r>
-    </w:p>
-    <w:p>
-      <w:pPr>
-        <w:spacing w:after="160"/>
-      </w:pPr>
-      <w:r>
-        <w:t>Deste modo, acabei de refutar a tese segundo a qual o julgamento imparcial das questões éticas constitui uma propriedade inalienável do homem verdadeiramente virtuoso. Todavia, o domínio lógico destas questões, certamente relevantes, não parece corresponder a uma análise distributiva de conhecimentos empíricos provindos das afecções. Boécio, 'o último romano', nos mostra que a origem de um sistema de coordenadas espaço-temporais singularmente compostas define já o plano do espaço lógico dos prospectos condicionalizantes e necessários a todo juízo empírico. O empenho em analisar o Ápeiron de Anaximandro como uma infinidade efetua a conexão habitual das três instâncias de oposição centrais.</w:t>
-      </w:r>
+    <w:p/>
+    <w:p>
+      <w:pPr>
+        <w:rPr>
+          <w:color w:val="2F5496" w:themeColor="accent1" w:themeShade="BF"/>
+        </w:rPr>
+      </w:pPr>
+      <w:r>
+        <w:rPr>
+          <w:color w:val="2F5496" w:themeColor="accent1" w:themeShade="BF"/>
+        </w:rPr>
+        <w:t>Faz-se necessário, já de antemão, o pleno estabelecimento da linha teórica de análise utilizada na confecção desse artigo científico</w:t>
+      </w:r>
+      <w:r>
+        <w:rPr>
+          <w:color w:val="2F5496" w:themeColor="accent1" w:themeShade="BF"/>
+        </w:rPr>
+        <w:t xml:space="preserve"> e a definição de conceitos importantes para a compreensão do texto</w:t>
+      </w:r>
+      <w:r>
+        <w:rPr>
+          <w:color w:val="2F5496" w:themeColor="accent1" w:themeShade="BF"/>
+        </w:rPr>
+        <w:t>.</w:t>
+      </w:r>
+      <w:r>
+        <w:rPr>
+          <w:color w:val="2F5496" w:themeColor="accent1" w:themeShade="BF"/>
+        </w:rPr>
+        <w:t xml:space="preserve"> Considerando o objeto de investigação como sendo o trabalho, mais especificamente na área da informática, faz-se o uso de obras redigidas por autores clássicos</w:t>
+      </w:r>
+      <w:r>
+        <w:rPr>
+          <w:color w:val="2F5496" w:themeColor="accent1" w:themeShade="BF"/>
+        </w:rPr>
+        <w:t xml:space="preserve"> como Karl Marx e </w:t>
+      </w:r>
+      <w:r>
+        <w:rPr>
+          <w:color w:val="2F5496" w:themeColor="accent1" w:themeShade="BF"/>
+        </w:rPr>
+        <w:t>Friedrich Engels</w:t>
+      </w:r>
+      <w:r>
+        <w:rPr>
+          <w:color w:val="2F5496" w:themeColor="accent1" w:themeShade="BF"/>
+        </w:rPr>
+        <w:t xml:space="preserve">, </w:t>
+      </w:r>
+      <w:r>
+        <w:rPr>
+          <w:color w:val="2F5496" w:themeColor="accent1" w:themeShade="BF"/>
+        </w:rPr>
+        <w:t xml:space="preserve">que produziram riquíssimos acervos </w:t>
+      </w:r>
+      <w:r>
+        <w:rPr>
+          <w:color w:val="2F5496" w:themeColor="accent1" w:themeShade="BF"/>
+        </w:rPr>
+        <w:t xml:space="preserve">de material extremamente relevante </w:t>
+      </w:r>
+      <w:r>
+        <w:rPr>
+          <w:color w:val="2F5496" w:themeColor="accent1" w:themeShade="BF"/>
+        </w:rPr>
+        <w:t xml:space="preserve">sobre esta temática </w:t>
+      </w:r>
+      <w:r>
+        <w:rPr>
+          <w:color w:val="2F5496" w:themeColor="accent1" w:themeShade="BF"/>
+        </w:rPr>
+        <w:t>durante suas vidas.</w:t>
+      </w:r>
+    </w:p>
+    <w:p>
+      <w:pPr>
+        <w:rPr>
+          <w:color w:val="2F5496" w:themeColor="accent1" w:themeShade="BF"/>
+        </w:rPr>
+      </w:pPr>
+      <w:r>
+        <w:rPr>
+          <w:color w:val="2F5496" w:themeColor="accent1" w:themeShade="BF"/>
+        </w:rPr>
+        <w:t xml:space="preserve">Tratando-se da atividade laboral, é inevitável tanger os diversos aspectos que </w:t>
+      </w:r>
+      <w:r>
+        <w:rPr>
+          <w:color w:val="2F5496" w:themeColor="accent1" w:themeShade="BF"/>
+        </w:rPr>
+        <w:t>interferem</w:t>
+      </w:r>
+      <w:r>
+        <w:rPr>
+          <w:color w:val="2F5496" w:themeColor="accent1" w:themeShade="BF"/>
+        </w:rPr>
+        <w:t xml:space="preserve"> </w:t>
+      </w:r>
+      <w:r>
+        <w:rPr>
+          <w:color w:val="2F5496" w:themeColor="accent1" w:themeShade="BF"/>
+        </w:rPr>
+        <w:t>n</w:t>
+      </w:r>
+      <w:r>
+        <w:rPr>
+          <w:color w:val="2F5496" w:themeColor="accent1" w:themeShade="BF"/>
+        </w:rPr>
+        <w:t>o exercer dest</w:t>
+      </w:r>
+      <w:r>
+        <w:rPr>
+          <w:color w:val="2F5496" w:themeColor="accent1" w:themeShade="BF"/>
+        </w:rPr>
+        <w:t xml:space="preserve">e processo </w:t>
+      </w:r>
+      <w:r>
+        <w:rPr>
+          <w:color w:val="2F5496" w:themeColor="accent1" w:themeShade="BF"/>
+        </w:rPr>
+        <w:t xml:space="preserve">e </w:t>
+      </w:r>
+      <w:r>
+        <w:rPr>
+          <w:color w:val="2F5496" w:themeColor="accent1" w:themeShade="BF"/>
+        </w:rPr>
+        <w:t>as condições materiais dos</w:t>
+      </w:r>
+      <w:r>
+        <w:rPr>
+          <w:color w:val="2F5496" w:themeColor="accent1" w:themeShade="BF"/>
+        </w:rPr>
+        <w:t xml:space="preserve"> seres que </w:t>
+      </w:r>
+      <w:r>
+        <w:rPr>
+          <w:color w:val="2F5496" w:themeColor="accent1" w:themeShade="BF"/>
+        </w:rPr>
+        <w:t>o</w:t>
+      </w:r>
+      <w:r>
+        <w:rPr>
+          <w:color w:val="2F5496" w:themeColor="accent1" w:themeShade="BF"/>
+        </w:rPr>
+        <w:t xml:space="preserve"> </w:t>
+      </w:r>
+      <w:r>
+        <w:rPr>
+          <w:color w:val="2F5496" w:themeColor="accent1" w:themeShade="BF"/>
+        </w:rPr>
+        <w:t>realizam</w:t>
+      </w:r>
+      <w:r>
+        <w:rPr>
+          <w:color w:val="2F5496" w:themeColor="accent1" w:themeShade="BF"/>
+        </w:rPr>
+        <w:t>. Nesse sentido</w:t>
+      </w:r>
+      <w:r>
+        <w:rPr>
+          <w:color w:val="2F5496" w:themeColor="accent1" w:themeShade="BF"/>
+        </w:rPr>
+        <w:t xml:space="preserve">, afim de obter uma maior diversidade perspectiva, produções mais recentes de outros renomados autores como Eric Hobsbawn e Osvaldo Coggiola também foram </w:t>
+      </w:r>
+      <w:r>
+        <w:rPr>
+          <w:color w:val="2F5496" w:themeColor="accent1" w:themeShade="BF"/>
+        </w:rPr>
+        <w:t>utilizadas</w:t>
+      </w:r>
+      <w:r>
+        <w:rPr>
+          <w:color w:val="2F5496" w:themeColor="accent1" w:themeShade="BF"/>
+        </w:rPr>
+        <w:t>.</w:t>
+      </w:r>
+      <w:r>
+        <w:rPr>
+          <w:color w:val="2F5496" w:themeColor="accent1" w:themeShade="BF"/>
+        </w:rPr>
+        <w:t xml:space="preserve"> </w:t>
+      </w:r>
+    </w:p>
+    <w:p/>
+    <w:p>
+      <w:pPr>
+        <w:pStyle w:val="Ttulo2"/>
+      </w:pPr>
+      <w:bookmarkStart w:id="2" w:name="_Toc112632996"/>
+      <w:r>
+        <w:t>Conceito</w:t>
+      </w:r>
+      <w:r>
+        <w:t xml:space="preserve"> de </w:t>
+      </w:r>
+      <w:r>
+        <w:t>T</w:t>
+      </w:r>
+      <w:r>
+        <w:t>rabalho</w:t>
+      </w:r>
+      <w:r>
+        <w:t xml:space="preserve"> e Valor de Uso</w:t>
+      </w:r>
+      <w:bookmarkEnd w:id="2"/>
+    </w:p>
+    <w:p/>
+    <w:p>
+      <w:pPr>
+        <w:rPr>
+          <w:rFonts w:ascii="Times New Roman" w:eastAsia="Times New Roman" w:hAnsi="Times New Roman" w:cs="Times New Roman"/>
+        </w:rPr>
+      </w:pPr>
+      <w:r>
+        <w:t>Há inúmeros fatores que distinguem o ser humano do resto dos animais, tais como capacidade de abstração, religiosidade ou por qualquer outra faculdade individualizadora. Entretanto, o principal aspecto que distingue o ser humano como ser social e o separa dos outros seres vivos é o seu poder de realizar trabalho consciente e produzir seus meios de vida, no qual, indiretamente, também produz a sua vida material, diferenciando-se na natureza tão logo atinge tais feitos (MARX e ENGELS, 1999a).</w:t>
+      </w:r>
+    </w:p>
+    <w:p>
+      <w:r>
+        <w:t xml:space="preserve">Tendo isso em mente, é importante abstrair a desconformidade que se estabelece entre o trabalho realizado pelo homem e pelos animais, levando em consideração que ambos o empreendem na natureza. Enquanto este o realiza de forma irracional, inconsciente e instintiva, mesclando-se de maneira indissociável a sua atividade vital, aquele o faz conforme a sua vontade e consciência demandarem, tornando sua atividade vital um ato consciente e objeto de suas ambições, sempre havendo, de maneira obrigatória, a manifestação do objetivo do trabalho (finalidade previamente estabelecida) no objeto de trabalho (coisa de natureza tangível ou intangível) através dos meios de trabalho (instrumentos por ele utilizados). Ao fim </w:t>
+      </w:r>
+      <w:r>
+        <w:lastRenderedPageBreak/>
+        <w:t>deste processo, o trabalho é extinto no produto, que agora é um valor de uso, ou seja, uma matéria de caráter natural moldada às necessidades humanas mediante transformação da forma (MARX, 1996).</w:t>
+      </w:r>
+    </w:p>
+    <w:p/>
+    <w:p>
+      <w:pPr>
+        <w:pStyle w:val="Ttulo2"/>
+      </w:pPr>
+      <w:bookmarkStart w:id="3" w:name="_Toc112632997"/>
+      <w:r>
+        <w:t>Definição de Mercadoria</w:t>
+      </w:r>
+      <w:bookmarkEnd w:id="3"/>
+    </w:p>
+    <w:p/>
+    <w:p>
+      <w:r>
+        <w:t xml:space="preserve">Outro conceito de imprescindível compreensão é o conjunto de características estruturadoras que constituem a noção de mercadoria na teoria marxiana. </w:t>
+      </w:r>
+    </w:p>
+    <w:p>
+      <w:r>
+        <w:t>De maneira adjacente ao já exposto, é possível que algo seja valor de uso sem que seja valor. Ocorre nos casos onde a sua função ao ser humano não é intermediada pelo trabalho, como o ar, terras não cultivadas e matas nativas. Por outro lado, uma coisa pode possuir utilidade ao homem e ser produto de trabalho sem ser mercadoria, sendo a situação de pessoas que usufruem do resultado de seu próprio trabalho. Neste caso o valor de uso é criado, mas não a mercadoria</w:t>
+      </w:r>
+      <w:r>
+        <w:t xml:space="preserve"> (MARX,1996).</w:t>
+      </w:r>
+    </w:p>
+    <w:p>
+      <w:r>
+        <w:t>O requisito para a existência da mercadoria não é apenas a produção de valor de uso, mas a produção de valor de uso para outros, senão a si próprio, constituindo um valor de uso social (MARX,1996)</w:t>
+      </w:r>
+      <w:r>
+        <w:t>.</w:t>
+      </w:r>
+      <w:r>
+        <w:t xml:space="preserve"> </w:t>
+      </w:r>
+    </w:p>
+    <w:p/>
+    <w:p>
+      <w:pPr>
+        <w:pStyle w:val="Ttulo2"/>
+      </w:pPr>
+      <w:bookmarkStart w:id="4" w:name="_Toc112632998"/>
+      <w:r>
+        <w:t>Materialismo Histórico Dialético</w:t>
+      </w:r>
+      <w:bookmarkEnd w:id="4"/>
+    </w:p>
+    <w:p/>
+    <w:p>
+      <w:pPr>
+        <w:rPr>
+          <w:color w:val="2F5496" w:themeColor="accent1" w:themeShade="BF"/>
+        </w:rPr>
+      </w:pPr>
+      <w:r>
+        <w:rPr>
+          <w:color w:val="2F5496" w:themeColor="accent1" w:themeShade="BF"/>
+        </w:rPr>
+        <w:t>Pilar primordial da e</w:t>
+      </w:r>
+      <w:r>
+        <w:rPr>
+          <w:color w:val="2F5496" w:themeColor="accent1" w:themeShade="BF"/>
+        </w:rPr>
+        <w:t>pistemologia marxista</w:t>
+      </w:r>
+      <w:r>
+        <w:rPr>
+          <w:color w:val="2F5496" w:themeColor="accent1" w:themeShade="BF"/>
+        </w:rPr>
+        <w:t>, o m</w:t>
+      </w:r>
+      <w:r>
+        <w:rPr>
+          <w:color w:val="2F5496" w:themeColor="accent1" w:themeShade="BF"/>
+        </w:rPr>
+        <w:t>aterialismo histórico dialético consiste em um método de análise dos fenômenos sociais fundamentado na seguinte máxima: "Os homens fazem sua própria história, mas não a fazem como querem, e sim limita</w:t>
+      </w:r>
+      <w:r>
+        <w:rPr>
+          <w:color w:val="2F5496" w:themeColor="accent1" w:themeShade="BF"/>
+        </w:rPr>
+        <w:t>do</w:t>
+      </w:r>
+      <w:r>
+        <w:rPr>
+          <w:color w:val="2F5496" w:themeColor="accent1" w:themeShade="BF"/>
+        </w:rPr>
+        <w:t>s pelas condições materiais e históricas de sua existência"</w:t>
+      </w:r>
+      <w:r>
+        <w:rPr>
+          <w:color w:val="2F5496" w:themeColor="accent1" w:themeShade="BF"/>
+        </w:rPr>
+        <w:t>.</w:t>
+      </w:r>
+    </w:p>
+    <w:p>
+      <w:pPr>
+        <w:rPr>
+          <w:color w:val="2F5496" w:themeColor="accent1" w:themeShade="BF"/>
+        </w:rPr>
+      </w:pPr>
+      <w:r>
+        <w:rPr>
+          <w:color w:val="2F5496" w:themeColor="accent1" w:themeShade="BF"/>
+        </w:rPr>
+        <w:t>O materialismo do método pode ser entendido</w:t>
+      </w:r>
+      <w:r>
+        <w:rPr>
+          <w:color w:val="2F5496" w:themeColor="accent1" w:themeShade="BF"/>
+        </w:rPr>
+        <w:t xml:space="preserve"> por meio da noção que a materialidade compõe tudo na realidade. Qualquer ser vivo ou manifestação física está contido</w:t>
+      </w:r>
+      <w:r>
+        <w:rPr>
+          <w:color w:val="2F5496" w:themeColor="accent1" w:themeShade="BF"/>
+        </w:rPr>
+        <w:t xml:space="preserve"> no mundo material. </w:t>
+      </w:r>
+      <w:r>
+        <w:rPr>
+          <w:color w:val="2F5496" w:themeColor="accent1" w:themeShade="BF"/>
+        </w:rPr>
+        <w:t>Todas as coisas são fruto da complexidade e reorganização que a matéria é capaz de ministrar por estar em constante movimento</w:t>
+      </w:r>
+      <w:r>
+        <w:rPr>
+          <w:color w:val="2F5496" w:themeColor="accent1" w:themeShade="BF"/>
+        </w:rPr>
+        <w:t>.</w:t>
+      </w:r>
+      <w:r>
+        <w:rPr>
+          <w:color w:val="2F5496" w:themeColor="accent1" w:themeShade="BF"/>
+        </w:rPr>
+        <w:t xml:space="preserve"> </w:t>
+      </w:r>
+      <w:r>
+        <w:rPr>
+          <w:color w:val="2F5496" w:themeColor="accent1" w:themeShade="BF"/>
+        </w:rPr>
+        <w:t>Nem</w:t>
+      </w:r>
+      <w:r>
+        <w:rPr>
+          <w:color w:val="2F5496" w:themeColor="accent1" w:themeShade="BF"/>
+        </w:rPr>
+        <w:t xml:space="preserve"> mesmo as ideias</w:t>
+      </w:r>
+      <w:r>
+        <w:rPr>
+          <w:color w:val="2F5496" w:themeColor="accent1" w:themeShade="BF"/>
+        </w:rPr>
+        <w:t xml:space="preserve"> e pensamentos</w:t>
+      </w:r>
+      <w:r>
+        <w:rPr>
+          <w:color w:val="2F5496" w:themeColor="accent1" w:themeShade="BF"/>
+        </w:rPr>
+        <w:t xml:space="preserve"> escapam dessa feição</w:t>
+      </w:r>
+      <w:r>
+        <w:rPr>
+          <w:color w:val="2F5496" w:themeColor="accent1" w:themeShade="BF"/>
+        </w:rPr>
+        <w:t xml:space="preserve"> por serem resultado de algo advindo da matéria</w:t>
+      </w:r>
+      <w:r>
+        <w:rPr>
+          <w:color w:val="2F5496" w:themeColor="accent1" w:themeShade="BF"/>
+        </w:rPr>
+        <w:t xml:space="preserve">. Assim, é possível afirmar que os materialistas são os maiores contrapostos do idealismo, que </w:t>
+      </w:r>
+      <w:r>
+        <w:rPr>
+          <w:color w:val="2F5496" w:themeColor="accent1" w:themeShade="BF"/>
+        </w:rPr>
+        <w:t>se baseia</w:t>
+      </w:r>
+      <w:r>
+        <w:rPr>
+          <w:color w:val="2F5496" w:themeColor="accent1" w:themeShade="BF"/>
+        </w:rPr>
+        <w:t xml:space="preserve"> na metafísica do espírito/pensamento como elemento </w:t>
+      </w:r>
+      <w:r>
+        <w:rPr>
+          <w:color w:val="2F5496" w:themeColor="accent1" w:themeShade="BF"/>
+        </w:rPr>
+        <w:t>fundador</w:t>
+      </w:r>
+      <w:r>
+        <w:rPr>
+          <w:color w:val="2F5496" w:themeColor="accent1" w:themeShade="BF"/>
+        </w:rPr>
+        <w:t xml:space="preserve"> (ALVES, 2010).</w:t>
+      </w:r>
+    </w:p>
+    <w:p>
+      <w:pPr>
+        <w:rPr>
+          <w:color w:val="2F5496" w:themeColor="accent1" w:themeShade="BF"/>
+        </w:rPr>
+      </w:pPr>
+      <w:r>
+        <w:rPr>
+          <w:color w:val="2F5496" w:themeColor="accent1" w:themeShade="BF"/>
+        </w:rPr>
+        <w:lastRenderedPageBreak/>
+        <w:t>A dialética que norteia este método</w:t>
+      </w:r>
+      <w:r>
+        <w:rPr>
+          <w:color w:val="2F5496" w:themeColor="accent1" w:themeShade="BF"/>
+        </w:rPr>
+        <w:t xml:space="preserve"> é inspirada na dialética idealista hegeliana. Entretanto, ao contrário de Hegel, Marx pr</w:t>
+      </w:r>
+      <w:r>
+        <w:rPr>
+          <w:color w:val="2F5496" w:themeColor="accent1" w:themeShade="BF"/>
+        </w:rPr>
+        <w:t>opõe</w:t>
+      </w:r>
+      <w:r>
+        <w:rPr>
+          <w:color w:val="2F5496" w:themeColor="accent1" w:themeShade="BF"/>
+        </w:rPr>
+        <w:t xml:space="preserve"> </w:t>
+      </w:r>
+      <w:r>
+        <w:rPr>
+          <w:color w:val="2F5496" w:themeColor="accent1" w:themeShade="BF"/>
+        </w:rPr>
+        <w:t>estabelecê-la</w:t>
+      </w:r>
+      <w:r>
+        <w:rPr>
+          <w:color w:val="2F5496" w:themeColor="accent1" w:themeShade="BF"/>
+        </w:rPr>
+        <w:t xml:space="preserve"> na matéria</w:t>
+      </w:r>
+      <w:r>
+        <w:rPr>
+          <w:color w:val="2F5496" w:themeColor="accent1" w:themeShade="BF"/>
+        </w:rPr>
+        <w:t xml:space="preserve"> invés das ideias.</w:t>
+      </w:r>
+    </w:p>
+    <w:p>
+      <w:pPr>
+        <w:spacing w:after="160" w:line="259" w:lineRule="auto"/>
+        <w:ind w:firstLine="0"/>
+        <w:jc w:val="left"/>
+      </w:pPr>
       <w:r>
         <w:br w:type="page"/>
       </w:r>
     </w:p>
-    <w:p/>
     <w:p>
       <w:pPr>
         <w:pStyle w:val="Ttulo1"/>
       </w:pPr>
-      <w:bookmarkStart w:id="2" w:name="_Toc112014398"/>
-      <w:r>
-        <w:t>FUNDAMENTAÇÃO TEÓRICA</w:t>
-      </w:r>
-      <w:bookmarkEnd w:id="2"/>
-    </w:p>
-    <w:p/>
-    <w:p>
-      <w:r>
-        <w:t>Faz-se necessário, já de antemão, o pleno estabelecimento da linha teórica de análise utilizada na confecção desse artigo científico.</w:t>
-      </w:r>
-    </w:p>
-    <w:p/>
-    <w:p>
-      <w:pPr>
-        <w:pStyle w:val="Ttulo2"/>
-      </w:pPr>
-      <w:bookmarkStart w:id="3" w:name="_Toc112014399"/>
-      <w:r>
-        <w:t>Conceito</w:t>
-      </w:r>
-      <w:r>
-        <w:t xml:space="preserve"> de </w:t>
-      </w:r>
-      <w:r>
-        <w:t>T</w:t>
-      </w:r>
-      <w:r>
-        <w:t>rabalho</w:t>
-      </w:r>
-      <w:r>
-        <w:t xml:space="preserve"> e Valor de Uso</w:t>
-      </w:r>
-      <w:bookmarkEnd w:id="3"/>
-    </w:p>
-    <w:p/>
-    <w:p>
-      <w:pPr>
-        <w:rPr>
-          <w:rFonts w:ascii="Times New Roman" w:eastAsia="Times New Roman" w:hAnsi="Times New Roman" w:cs="Times New Roman"/>
-        </w:rPr>
-      </w:pPr>
-      <w:r>
-        <w:t>Há inúmeros fatores que distinguem o ser humano do resto dos animais, tais como capacidade de abstração, religiosidade ou por qualquer outra faculdade individualizadora. Entretanto, o principal aspecto que distingue o ser humano como ser social e o separa dos outros seres vivos é o seu poder de realizar trabalho consciente e produzir seus meios de vida, no qual, indiretamente, também produz a sua vida material, diferenciando-se na natureza tão logo atinge tais feitos (MARX e ENGELS, 1999a).</w:t>
-      </w:r>
-    </w:p>
-    <w:p>
-      <w:r>
-        <w:t>Tendo isso em mente, é importante abstrair a desconformidade que se estabelece entre o trabalho realizado pelo homem e pelos animais, levando em consideração que ambos o empreendem na natureza. Enquanto este o realiza de forma irracional, inconsciente e instintiva, mesclando-se de maneira indissociável a sua atividade vital, aquele o faz conforme a sua vontade e consciência demandarem, tornando sua atividade vital um ato consciente e objeto de suas ambições, sempre havendo, de maneira obrigatória, a manifestação do objetivo do trabalho (finalidade previamente estabelecida) no objeto de trabalho (coisa de natureza tangível ou intangível) através dos meios de trabalho (instrumentos por ele utilizados). Ao fim deste processo, o trabalho é extinto no produto, que agora é um valor de uso, ou seja, uma matéria de caráter natural moldada às necessidades humanas mediante transformação da forma (MARX, 1996).</w:t>
-      </w:r>
-    </w:p>
-    <w:p/>
-    <w:p>
-      <w:pPr>
-        <w:pStyle w:val="Ttulo2"/>
-      </w:pPr>
-      <w:bookmarkStart w:id="4" w:name="_Toc112014400"/>
-      <w:r>
-        <w:t>Definição de Mercadoria</w:t>
-      </w:r>
-      <w:bookmarkEnd w:id="4"/>
-    </w:p>
-    <w:p/>
-    <w:p>
-      <w:r>
-        <w:t xml:space="preserve">Outro conceito de imprescindível compreensão é o conjunto de características estruturadoras que constituem a noção de mercadoria na teoria marxiana. </w:t>
-      </w:r>
-    </w:p>
-    <w:p>
-      <w:r>
-        <w:t xml:space="preserve">De maneira adjacente ao já exposto, é possível que algo seja valor de uso sem que seja valor. Ocorre nos casos onde a sua função ao ser humano não é </w:t>
-      </w:r>
-      <w:r>
-        <w:lastRenderedPageBreak/>
-        <w:t>intermediada pelo trabalho, como o ar, terras não cultivadas e matas nativas. Por outro lado, uma coisa pode possuir utilidade ao homem e ser produto de trabalho sem ser mercadoria, sendo a situação de pessoas que usufruem do resultado de seu próprio trabalho. Neste caso o valor de uso é criado, mas não a mercadoria</w:t>
-      </w:r>
-      <w:r>
-        <w:t xml:space="preserve"> </w:t>
-      </w:r>
-      <w:r>
-        <w:t>(MARX,1996).</w:t>
-      </w:r>
-    </w:p>
-    <w:p>
-      <w:r>
-        <w:t>O requisito para a existência da mercadoria não é apenas a produção de valor de uso, mas a produção de valor de uso para outros, senão a si próprio, constituindo um valor de uso social (MARX,1996)</w:t>
-      </w:r>
-      <w:r>
-        <w:t>.</w:t>
-      </w:r>
-    </w:p>
-    <w:p>
-      <w:pPr>
-        <w:spacing w:after="160" w:line="259" w:lineRule="auto"/>
-        <w:ind w:firstLine="0"/>
-        <w:jc w:val="left"/>
-      </w:pPr>
-      <w:r>
-        <w:br w:type="page"/>
-      </w:r>
-    </w:p>
-    <w:p>
-      <w:pPr>
-        <w:pStyle w:val="Ttulo1"/>
-      </w:pPr>
-      <w:bookmarkStart w:id="5" w:name="_Toc112014401"/>
+      <w:bookmarkStart w:id="5" w:name="_Toc112632999"/>
       <w:r>
         <w:lastRenderedPageBreak/>
         <w:t>CONTEXTUALIZAÇÃO HISTÓRICA</w:t>
@@ -1808,13 +2227,7 @@
     </w:p>
     <w:p>
       <w:r>
-        <w:t xml:space="preserve">No sistema de produção capitalista, onde há a prevalência da propriedade privada dos meios de </w:t>
-      </w:r>
-      <w:r>
-        <w:t>produção, a</w:t>
-      </w:r>
-      <w:r>
-        <w:t xml:space="preserve"> busca por cada vez mais eficientes métodos de se produzir é constante (MARX e ENGELS, 1999b). Isso se comprova ao observarmos todo o desenvolvimento proporcionado pelas revoluções industriais e as incontestáveis transformações estruturais, econômicas e sociais que estas provocaram nas sociedades contemporâneas e posteriores ao seu empreendimento. (OLIVEIRA, 2004).</w:t>
+        <w:t>No sistema de produção capitalista, onde há a prevalência da propriedade privada dos meios de produção, a busca por cada vez mais eficientes métodos de se produzir é constante (MARX e ENGELS, 1999b). Isso se comprova ao observarmos todo o desenvolvimento proporcionado pelas revoluções industriais e as incontestáveis transformações estruturais, econômicas e sociais que estas provocaram nas sociedades contemporâneas e posteriores ao seu empreendimento. (OLIVEIRA, 2004).</w:t>
       </w:r>
     </w:p>
     <w:p/>
@@ -1822,7 +2235,7 @@
       <w:pPr>
         <w:pStyle w:val="Ttulo2"/>
       </w:pPr>
-      <w:bookmarkStart w:id="6" w:name="_Toc112014402"/>
+      <w:bookmarkStart w:id="6" w:name="_Toc112633000"/>
       <w:r>
         <w:t>Primeira Revolução Industrial</w:t>
       </w:r>
@@ -1907,7 +2320,7 @@
           <w:rFonts w:ascii="Arial" w:hAnsi="Arial" w:cs="Arial"/>
         </w:rPr>
       </w:pPr>
-      <w:bookmarkStart w:id="7" w:name="_Toc112014403"/>
+      <w:bookmarkStart w:id="7" w:name="_Toc112633001"/>
       <w:r>
         <w:rPr>
           <w:rFonts w:ascii="Arial" w:hAnsi="Arial" w:cs="Arial"/>
@@ -1966,7 +2379,7 @@
       <w:pPr>
         <w:pStyle w:val="Ttulo2"/>
       </w:pPr>
-      <w:bookmarkStart w:id="8" w:name="_Toc112014404"/>
+      <w:bookmarkStart w:id="8" w:name="_Toc112633002"/>
       <w:r>
         <w:t>Segunda Revolução Industrial</w:t>
       </w:r>
@@ -1994,7 +2407,7 @@
       <w:pPr>
         <w:pStyle w:val="Ttulo1"/>
       </w:pPr>
-      <w:bookmarkStart w:id="9" w:name="_Toc112014405"/>
+      <w:bookmarkStart w:id="9" w:name="_Toc112633003"/>
       <w:r>
         <w:lastRenderedPageBreak/>
         <w:t>REFERÊNCIAS</w:t>
@@ -2002,6 +2415,38 @@
       <w:bookmarkEnd w:id="9"/>
     </w:p>
     <w:p/>
+    <w:p>
+      <w:pPr>
+        <w:spacing w:line="240" w:lineRule="auto"/>
+        <w:ind w:firstLine="0"/>
+        <w:jc w:val="left"/>
+        <w:rPr>
+          <w:rFonts w:eastAsia="Times New Roman"/>
+          <w:color w:val="222222"/>
+          <w:shd w:val="clear" w:color="auto" w:fill="FFFFFF"/>
+        </w:rPr>
+      </w:pPr>
+      <w:r>
+        <w:rPr>
+          <w:rFonts w:eastAsia="Times New Roman"/>
+          <w:color w:val="222222"/>
+          <w:shd w:val="clear" w:color="auto" w:fill="FFFFFF"/>
+        </w:rPr>
+        <w:t>ALVES, Alvaro Marcel. O método materialista histórico dialético: alguns apontamentos sobre a subjetividade. Revista de Psicologia da UNESP, v. 9, n. 1, p. 1-13, 2010.</w:t>
+      </w:r>
+    </w:p>
+    <w:p>
+      <w:pPr>
+        <w:spacing w:line="240" w:lineRule="auto"/>
+        <w:ind w:firstLine="0"/>
+        <w:jc w:val="left"/>
+        <w:rPr>
+          <w:rFonts w:eastAsia="Times New Roman"/>
+          <w:color w:val="222222"/>
+          <w:shd w:val="clear" w:color="auto" w:fill="FFFFFF"/>
+        </w:rPr>
+      </w:pPr>
+    </w:p>
     <w:p>
       <w:pPr>
         <w:spacing w:line="240" w:lineRule="auto"/>
@@ -3151,6 +3596,92 @@
     </w:lvl>
   </w:abstractNum>
   <w:abstractNum w:abstractNumId="7" w15:restartNumberingAfterBreak="0">
+    <w:nsid w:val="75800B8E"/>
+    <w:multiLevelType w:val="hybridMultilevel"/>
+    <w:tmpl w:val="0AFCA24A"/>
+    <w:lvl w:ilvl="0" w:tplc="0416000F">
+      <w:start w:val="1"/>
+      <w:numFmt w:val="decimal"/>
+      <w:lvlText w:val="%1."/>
+      <w:lvlJc w:val="left"/>
+      <w:pPr>
+        <w:ind w:left="1429" w:hanging="360"/>
+      </w:pPr>
+    </w:lvl>
+    <w:lvl w:ilvl="1" w:tplc="04160019" w:tentative="1">
+      <w:start w:val="1"/>
+      <w:numFmt w:val="lowerLetter"/>
+      <w:lvlText w:val="%2."/>
+      <w:lvlJc w:val="left"/>
+      <w:pPr>
+        <w:ind w:left="2149" w:hanging="360"/>
+      </w:pPr>
+    </w:lvl>
+    <w:lvl w:ilvl="2" w:tplc="0416001B" w:tentative="1">
+      <w:start w:val="1"/>
+      <w:numFmt w:val="lowerRoman"/>
+      <w:lvlText w:val="%3."/>
+      <w:lvlJc w:val="right"/>
+      <w:pPr>
+        <w:ind w:left="2869" w:hanging="180"/>
+      </w:pPr>
+    </w:lvl>
+    <w:lvl w:ilvl="3" w:tplc="0416000F" w:tentative="1">
+      <w:start w:val="1"/>
+      <w:numFmt w:val="decimal"/>
+      <w:lvlText w:val="%4."/>
+      <w:lvlJc w:val="left"/>
+      <w:pPr>
+        <w:ind w:left="3589" w:hanging="360"/>
+      </w:pPr>
+    </w:lvl>
+    <w:lvl w:ilvl="4" w:tplc="04160019" w:tentative="1">
+      <w:start w:val="1"/>
+      <w:numFmt w:val="lowerLetter"/>
+      <w:lvlText w:val="%5."/>
+      <w:lvlJc w:val="left"/>
+      <w:pPr>
+        <w:ind w:left="4309" w:hanging="360"/>
+      </w:pPr>
+    </w:lvl>
+    <w:lvl w:ilvl="5" w:tplc="0416001B" w:tentative="1">
+      <w:start w:val="1"/>
+      <w:numFmt w:val="lowerRoman"/>
+      <w:lvlText w:val="%6."/>
+      <w:lvlJc w:val="right"/>
+      <w:pPr>
+        <w:ind w:left="5029" w:hanging="180"/>
+      </w:pPr>
+    </w:lvl>
+    <w:lvl w:ilvl="6" w:tplc="0416000F" w:tentative="1">
+      <w:start w:val="1"/>
+      <w:numFmt w:val="decimal"/>
+      <w:lvlText w:val="%7."/>
+      <w:lvlJc w:val="left"/>
+      <w:pPr>
+        <w:ind w:left="5749" w:hanging="360"/>
+      </w:pPr>
+    </w:lvl>
+    <w:lvl w:ilvl="7" w:tplc="04160019" w:tentative="1">
+      <w:start w:val="1"/>
+      <w:numFmt w:val="lowerLetter"/>
+      <w:lvlText w:val="%8."/>
+      <w:lvlJc w:val="left"/>
+      <w:pPr>
+        <w:ind w:left="6469" w:hanging="360"/>
+      </w:pPr>
+    </w:lvl>
+    <w:lvl w:ilvl="8" w:tplc="0416001B" w:tentative="1">
+      <w:start w:val="1"/>
+      <w:numFmt w:val="lowerRoman"/>
+      <w:lvlText w:val="%9."/>
+      <w:lvlJc w:val="right"/>
+      <w:pPr>
+        <w:ind w:left="7189" w:hanging="180"/>
+      </w:pPr>
+    </w:lvl>
+  </w:abstractNum>
+  <w:abstractNum w:abstractNumId="8" w15:restartNumberingAfterBreak="0">
     <w:nsid w:val="78D2509B"/>
     <w:multiLevelType w:val="hybridMultilevel"/>
     <w:tmpl w:val="15C0D102"/>
@@ -3264,7 +3795,7 @@
     </w:lvl>
   </w:abstractNum>
   <w:num w:numId="1" w16cid:durableId="1527862099">
-    <w:abstractNumId w:val="7"/>
+    <w:abstractNumId w:val="8"/>
   </w:num>
   <w:num w:numId="2" w16cid:durableId="1890722450">
     <w:abstractNumId w:val="5"/>
@@ -3286,6 +3817,9 @@
   </w:num>
   <w:num w:numId="8" w16cid:durableId="1273827681">
     <w:abstractNumId w:val="6"/>
+  </w:num>
+  <w:num w:numId="9" w16cid:durableId="2112044088">
+    <w:abstractNumId w:val="7"/>
   </w:num>
 </w:numbering>
 </file>

</xml_diff>